<commit_message>
finished BOPPPS workshop, but still need to make lesson corresponding to it
</commit_message>
<xml_diff>
--- a/assessments/BOPPPS-workshop/Lesson Planning Template1.docx
+++ b/assessments/BOPPPS-workshop/Lesson Planning Template1.docx
@@ -319,11 +319,7 @@
             </w:r>
             <w:r>
               <w:rPr/>
-              <w:t xml:space="preserve">Online </w:t>
-            </w:r>
-            <w:r>
-              <w:rPr/>
-              <w:t>Asynchronous</w:t>
+              <w:t>Online Asynchronous</w:t>
             </w:r>
           </w:p>
         </w:tc>
@@ -458,11 +454,7 @@
             </w:pPr>
             <w:r>
               <w:rPr/>
-              <w:t>None</w:t>
-            </w:r>
-            <w:r>
-              <w:rPr/>
-              <w:t xml:space="preserve"> </w:t>
+              <w:t xml:space="preserve">None </w:t>
             </w:r>
           </w:p>
         </w:tc>
@@ -599,7 +591,28 @@
         </w:rPr>
       </w:pPr>
       <w:r>
-        <w:rPr/>
+        <w:rPr>
+          <w:color w:val="000000" w:themeColor="text1"/>
+          <w:sz w:val="24"/>
+          <w:szCs w:val="24"/>
+        </w:rPr>
+      </w:r>
+    </w:p>
+    <w:p>
+      <w:pPr>
+        <w:pStyle w:val="Normal"/>
+        <w:rPr>
+          <w:color w:val="000000" w:themeColor="text1"/>
+          <w:sz w:val="24"/>
+          <w:szCs w:val="24"/>
+        </w:rPr>
+      </w:pPr>
+      <w:r>
+        <w:rPr>
+          <w:color w:val="000000" w:themeColor="text1"/>
+          <w:sz w:val="24"/>
+          <w:szCs w:val="24"/>
+        </w:rPr>
       </w:r>
     </w:p>
     <w:p>
@@ -622,9 +635,9 @@
     </w:p>
     <w:tbl>
       <w:tblPr>
-        <w:tblW w:w="10622" w:type="dxa"/>
+        <w:tblW w:w="10746" w:type="dxa"/>
         <w:jc w:val="left"/>
-        <w:tblInd w:w="0" w:type="dxa"/>
+        <w:tblInd w:w="-125" w:type="dxa"/>
         <w:tblLayout w:type="fixed"/>
         <w:tblCellMar>
           <w:top w:w="100" w:type="dxa"/>
@@ -635,7 +648,7 @@
         <w:tblLook w:val="0600" w:noHBand="1" w:noVBand="1" w:firstColumn="0" w:lastRow="0" w:lastColumn="0" w:firstRow="0"/>
       </w:tblPr>
       <w:tblGrid>
-        <w:gridCol w:w="10622"/>
+        <w:gridCol w:w="10746"/>
       </w:tblGrid>
       <w:tr>
         <w:trPr>
@@ -643,7 +656,7 @@
         </w:trPr>
         <w:tc>
           <w:tcPr>
-            <w:tcW w:w="10622" w:type="dxa"/>
+            <w:tcW w:w="10746" w:type="dxa"/>
             <w:tcBorders>
               <w:top w:val="single" w:sz="8" w:space="0" w:color="000000"/>
               <w:left w:val="single" w:sz="8" w:space="0" w:color="000000"/>
@@ -681,7 +694,7 @@
         </w:trPr>
         <w:tc>
           <w:tcPr>
-            <w:tcW w:w="10622" w:type="dxa"/>
+            <w:tcW w:w="10746" w:type="dxa"/>
             <w:tcBorders>
               <w:top w:val="single" w:sz="6" w:space="0" w:color="000000"/>
               <w:left w:val="single" w:sz="8" w:space="0" w:color="000000"/>
@@ -713,7 +726,7 @@
         </w:trPr>
         <w:tc>
           <w:tcPr>
-            <w:tcW w:w="10622" w:type="dxa"/>
+            <w:tcW w:w="10746" w:type="dxa"/>
             <w:tcBorders>
               <w:top w:val="single" w:sz="6" w:space="0" w:color="000000"/>
               <w:left w:val="single" w:sz="8" w:space="0" w:color="000000"/>
@@ -748,7 +761,7 @@
         </w:trPr>
         <w:tc>
           <w:tcPr>
-            <w:tcW w:w="10622" w:type="dxa"/>
+            <w:tcW w:w="10746" w:type="dxa"/>
             <w:tcBorders>
               <w:top w:val="single" w:sz="6" w:space="0" w:color="000000"/>
               <w:left w:val="single" w:sz="8" w:space="0" w:color="000000"/>
@@ -764,31 +777,7 @@
             </w:pPr>
             <w:r>
               <w:rPr/>
-              <w:t>Unix is a family of Operating Systems that conform to a certain set of specifications (i.e. the Single U</w:t>
-            </w:r>
-            <w:r>
-              <w:rPr/>
-              <w:t>nix</w:t>
-            </w:r>
-            <w:r>
-              <w:rPr/>
-              <w:t xml:space="preserve"> Specification). The terminology Un*x or Unix-</w:t>
-            </w:r>
-            <w:r>
-              <w:rPr/>
-              <w:t>l</w:t>
-            </w:r>
-            <w:r>
-              <w:rPr/>
-              <w:t xml:space="preserve">ike is often used to refer to the MANY systems that </w:t>
-            </w:r>
-            <w:r>
-              <w:rPr/>
-              <w:t xml:space="preserve">follow most of the Unix specifications but don’t fully conform to the standard. Examples of Unix-like systems include MacOS and Linux varient systems. The fast majority of servers used by developers today run Unix-like systems (primarily Linux systems) and are accessible only through a command line interfaces. Since they all (nearly) conform to the same set of specifications using the command line for one Unix-like system will be very similar to another, so being able to use a Unix command line is a very useful and transferable skill. </w:t>
-            </w:r>
-            <w:r>
-              <w:rPr/>
-              <w:t>In this lesson, you will learn how to access a Linux server via the command line, create and manipulate files on the server, and create and execute a script containing these commands.</w:t>
+              <w:t>Unix is a family of Operating Systems that conform to a certain set of specifications (i.e. the Single Unix Specification). The terminology Un*x or Unix-like is often used to refer to the MANY systems that follow most of the Unix specifications but don’t fully conform to the standard. Examples of Unix-like systems include MacOS and Linux varient systems. The fast majority of servers used by developers today run Unix-like systems (primarily Linux systems) and are accessible only through a command line interfaces. Since they all (nearly) conform to the same set of specifications using the command line for one Unix-like system will be very similar to another, so being able to use a Unix command line is a very useful and transferable skill. In this lesson, you will learn how to access a Linux server via the command line, create and manipulate files on the server, and create and execute a script containing these commands.</w:t>
             </w:r>
           </w:p>
           <w:p>
@@ -815,7 +804,7 @@
         </w:trPr>
         <w:tc>
           <w:tcPr>
-            <w:tcW w:w="10622" w:type="dxa"/>
+            <w:tcW w:w="10746" w:type="dxa"/>
             <w:tcBorders>
               <w:top w:val="single" w:sz="6" w:space="0" w:color="000000"/>
               <w:left w:val="single" w:sz="8" w:space="0" w:color="000000"/>
@@ -853,7 +842,7 @@
         </w:trPr>
         <w:tc>
           <w:tcPr>
-            <w:tcW w:w="10622" w:type="dxa"/>
+            <w:tcW w:w="10746" w:type="dxa"/>
             <w:tcBorders>
               <w:top w:val="single" w:sz="6" w:space="0" w:color="000000"/>
               <w:left w:val="single" w:sz="8" w:space="0" w:color="000000"/>
@@ -960,7 +949,7 @@
                   </w:pPr>
                   <w:r>
                     <w:rPr/>
-                    <w:t>- Analyze permissions and modes of Un*x filesystems</w:t>
+                    <w:t>- Create a simple bash script</w:t>
                   </w:r>
                 </w:p>
                 <w:p>
@@ -985,6 +974,7 @@
           <w:p>
             <w:pPr>
               <w:pStyle w:val="Normal"/>
+              <w:widowControl w:val="false"/>
               <w:numPr>
                 <w:ilvl w:val="0"/>
                 <w:numId w:val="0"/>
@@ -1005,7 +995,7 @@
         </w:trPr>
         <w:tc>
           <w:tcPr>
-            <w:tcW w:w="10622" w:type="dxa"/>
+            <w:tcW w:w="10746" w:type="dxa"/>
             <w:tcBorders>
               <w:top w:val="single" w:sz="6" w:space="0" w:color="000000"/>
               <w:left w:val="single" w:sz="8" w:space="0" w:color="000000"/>
@@ -1049,7 +1039,7 @@
         </w:trPr>
         <w:tc>
           <w:tcPr>
-            <w:tcW w:w="10622" w:type="dxa"/>
+            <w:tcW w:w="10746" w:type="dxa"/>
             <w:tcBorders>
               <w:top w:val="single" w:sz="6" w:space="0" w:color="000000"/>
               <w:left w:val="single" w:sz="8" w:space="0" w:color="000000"/>
@@ -1071,7 +1061,58 @@
               <w:rPr>
                 <w:b/>
               </w:rPr>
-              <w:t xml:space="preserve"> </w:t>
+              <w:t>- Do you know how to access a terminal on your personal computer?</w:t>
+            </w:r>
+          </w:p>
+          <w:p>
+            <w:pPr>
+              <w:pStyle w:val="Normal"/>
+              <w:widowControl w:val="false"/>
+              <w:spacing w:before="0" w:after="160"/>
+              <w:rPr>
+                <w:b/>
+                <w:b/>
+              </w:rPr>
+            </w:pPr>
+            <w:r>
+              <w:rPr>
+                <w:b/>
+              </w:rPr>
+              <w:t>- Do you know basic Un*x commands like cd, ls and mkdir?</w:t>
+            </w:r>
+          </w:p>
+          <w:p>
+            <w:pPr>
+              <w:pStyle w:val="Normal"/>
+              <w:widowControl w:val="false"/>
+              <w:spacing w:before="0" w:after="160"/>
+              <w:rPr>
+                <w:b/>
+                <w:b/>
+              </w:rPr>
+            </w:pPr>
+            <w:r>
+              <w:rPr>
+                <w:b/>
+              </w:rPr>
+              <w:t>- Do you know how to use a command line based text editor like nano, vi/vim or emacs?</w:t>
+            </w:r>
+          </w:p>
+          <w:p>
+            <w:pPr>
+              <w:pStyle w:val="Normal"/>
+              <w:widowControl w:val="false"/>
+              <w:spacing w:before="0" w:after="160"/>
+              <w:rPr>
+                <w:b/>
+                <w:b/>
+              </w:rPr>
+            </w:pPr>
+            <w:r>
+              <w:rPr>
+                <w:b/>
+              </w:rPr>
+              <w:t>- Do you know how to execute a bash script from the command line?</w:t>
             </w:r>
           </w:p>
         </w:tc>
@@ -1082,7 +1123,7 @@
         </w:trPr>
         <w:tc>
           <w:tcPr>
-            <w:tcW w:w="10622" w:type="dxa"/>
+            <w:tcW w:w="10746" w:type="dxa"/>
             <w:tcBorders>
               <w:top w:val="single" w:sz="6" w:space="0" w:color="000000"/>
               <w:left w:val="single" w:sz="8" w:space="0" w:color="000000"/>
@@ -1123,7 +1164,7 @@
         </w:trPr>
         <w:tc>
           <w:tcPr>
-            <w:tcW w:w="10622" w:type="dxa"/>
+            <w:tcW w:w="10746" w:type="dxa"/>
             <w:tcBorders>
               <w:top w:val="single" w:sz="6" w:space="0" w:color="000000"/>
               <w:left w:val="single" w:sz="8" w:space="0" w:color="000000"/>
@@ -1146,6 +1187,12 @@
               </w:rPr>
               <w:t xml:space="preserve">TOPIC: </w:t>
             </w:r>
+            <w:r>
+              <w:rPr>
+                <w:b/>
+              </w:rPr>
+              <w:t>How to ssh into a server</w:t>
+            </w:r>
           </w:p>
           <w:p>
             <w:pPr>
@@ -1162,7 +1209,35 @@
                 <w:b/>
                 <w:bCs/>
               </w:rPr>
-              <w:t>Content Item [estimated time commitment]:</w:t>
+              <w:t xml:space="preserve">Content Item [estimated time commitment]: </w:t>
+            </w:r>
+            <w:r>
+              <w:rPr>
+                <w:b/>
+                <w:bCs/>
+              </w:rPr>
+              <w:t>Video [</w:t>
+            </w:r>
+            <w:r>
+              <w:rPr>
+                <w:b/>
+                <w:bCs/>
+              </w:rPr>
+              <w:t>5</w:t>
+            </w:r>
+            <w:r>
+              <w:rPr>
+                <w:b/>
+                <w:bCs/>
+              </w:rPr>
+              <w:t xml:space="preserve"> min</w:t>
+            </w:r>
+            <w:r>
+              <w:rPr>
+                <w:b/>
+                <w:bCs/>
+              </w:rPr>
+              <w:t>]</w:t>
             </w:r>
           </w:p>
           <w:p>
@@ -1190,7 +1265,7 @@
         </w:trPr>
         <w:tc>
           <w:tcPr>
-            <w:tcW w:w="10622" w:type="dxa"/>
+            <w:tcW w:w="10746" w:type="dxa"/>
             <w:tcBorders>
               <w:top w:val="single" w:sz="6" w:space="0" w:color="000000"/>
               <w:left w:val="single" w:sz="8" w:space="0" w:color="000000"/>
@@ -1213,6 +1288,12 @@
               </w:rPr>
               <w:t xml:space="preserve">TOPIC: </w:t>
             </w:r>
+            <w:r>
+              <w:rPr>
+                <w:b/>
+              </w:rPr>
+              <w:t>How to navigate/create a Un*x filesystem</w:t>
+            </w:r>
           </w:p>
           <w:p>
             <w:pPr>
@@ -1229,7 +1310,14 @@
                 <w:b/>
                 <w:bCs/>
               </w:rPr>
-              <w:t>Content Item [estimated time commitment]:</w:t>
+              <w:t xml:space="preserve">Content Item [estimated time commitment]: </w:t>
+            </w:r>
+            <w:r>
+              <w:rPr>
+                <w:b/>
+                <w:bCs/>
+              </w:rPr>
+              <w:t>Video [15 min]</w:t>
             </w:r>
           </w:p>
           <w:p>
@@ -1256,7 +1344,7 @@
         </w:trPr>
         <w:tc>
           <w:tcPr>
-            <w:tcW w:w="10622" w:type="dxa"/>
+            <w:tcW w:w="10746" w:type="dxa"/>
             <w:tcBorders>
               <w:top w:val="single" w:sz="6" w:space="0" w:color="000000"/>
               <w:left w:val="single" w:sz="8" w:space="0" w:color="000000"/>
@@ -1279,6 +1367,12 @@
               </w:rPr>
               <w:t xml:space="preserve">TOPIC: </w:t>
             </w:r>
+            <w:r>
+              <w:rPr>
+                <w:b/>
+              </w:rPr>
+              <w:t>How to edit text files from a command line based editor</w:t>
+            </w:r>
           </w:p>
           <w:p>
             <w:pPr>
@@ -1295,23 +1389,99 @@
                 <w:b/>
                 <w:bCs/>
               </w:rPr>
-              <w:t>Content Item [estimated time commitment]:</w:t>
-            </w:r>
-          </w:p>
-          <w:p>
-            <w:pPr>
-              <w:pStyle w:val="Normal"/>
-              <w:widowControl w:val="false"/>
-              <w:spacing w:before="0" w:after="160"/>
-              <w:rPr>
-                <w:b/>
-                <w:b/>
-              </w:rPr>
-            </w:pPr>
-            <w:r>
-              <w:rPr>
-                <w:b/>
-              </w:rPr>
+              <w:t xml:space="preserve">Content Item [estimated time commitment]: </w:t>
+            </w:r>
+            <w:r>
+              <w:rPr>
+                <w:b/>
+                <w:bCs/>
+              </w:rPr>
+              <w:t>Video [10 min]</w:t>
+            </w:r>
+          </w:p>
+          <w:p>
+            <w:pPr>
+              <w:pStyle w:val="Normal"/>
+              <w:widowControl w:val="false"/>
+              <w:spacing w:before="0" w:after="160"/>
+              <w:rPr>
+                <w:b/>
+                <w:b/>
+              </w:rPr>
+            </w:pPr>
+            <w:r>
+              <w:rPr>
+                <w:b/>
+              </w:rPr>
+            </w:r>
+          </w:p>
+        </w:tc>
+      </w:tr>
+      <w:tr>
+        <w:trPr>
+          <w:trHeight w:val="248" w:hRule="atLeast"/>
+        </w:trPr>
+        <w:tc>
+          <w:tcPr>
+            <w:tcW w:w="10746" w:type="dxa"/>
+            <w:tcBorders>
+              <w:left w:val="single" w:sz="8" w:space="0" w:color="000000"/>
+              <w:bottom w:val="single" w:sz="8" w:space="0" w:color="000000"/>
+              <w:right w:val="single" w:sz="8" w:space="0" w:color="000000"/>
+            </w:tcBorders>
+          </w:tcPr>
+          <w:p>
+            <w:pPr>
+              <w:pStyle w:val="Normal"/>
+              <w:widowControl w:val="false"/>
+              <w:rPr>
+                <w:b/>
+                <w:b/>
+              </w:rPr>
+            </w:pPr>
+            <w:r>
+              <w:rPr>
+                <w:b/>
+              </w:rPr>
+              <w:t xml:space="preserve">TOPIC: </w:t>
+            </w:r>
+            <w:r>
+              <w:rPr>
+                <w:b/>
+              </w:rPr>
+              <w:t xml:space="preserve">How to </w:t>
+            </w:r>
+            <w:r>
+              <w:rPr>
+                <w:b/>
+              </w:rPr>
+              <w:t>create and execute a simple bash script</w:t>
+            </w:r>
+          </w:p>
+          <w:p>
+            <w:pPr>
+              <w:pStyle w:val="Normal"/>
+              <w:widowControl w:val="false"/>
+              <w:spacing w:before="0" w:after="160"/>
+              <w:rPr>
+                <w:b/>
+                <w:b/>
+                <w:bCs/>
+              </w:rPr>
+            </w:pPr>
+            <w:r>
+              <w:rPr>
+                <w:b/>
+                <w:bCs/>
+              </w:rPr>
+              <w:t xml:space="preserve">Content Item [estimated time commitment]: </w:t>
+            </w:r>
+            <w:r>
+              <w:rPr>
+                <w:b/>
+                <w:bCs/>
+              </w:rPr>
+              <w:t>Video [10 min]</w:t>
             </w:r>
           </w:p>
         </w:tc>
@@ -1322,7 +1492,7 @@
         </w:trPr>
         <w:tc>
           <w:tcPr>
-            <w:tcW w:w="10622" w:type="dxa"/>
+            <w:tcW w:w="10746" w:type="dxa"/>
             <w:tcBorders>
               <w:top w:val="single" w:sz="6" w:space="0" w:color="000000"/>
               <w:left w:val="single" w:sz="8" w:space="0" w:color="000000"/>
@@ -1363,7 +1533,7 @@
         </w:trPr>
         <w:tc>
           <w:tcPr>
-            <w:tcW w:w="10622" w:type="dxa"/>
+            <w:tcW w:w="10746" w:type="dxa"/>
             <w:tcBorders>
               <w:top w:val="single" w:sz="6" w:space="0" w:color="000000"/>
               <w:left w:val="single" w:sz="8" w:space="0" w:color="000000"/>
@@ -1386,6 +1556,12 @@
                 <w:b/>
               </w:rPr>
               <w:t xml:space="preserve"> </w:t>
+            </w:r>
+            <w:r>
+              <w:rPr>
+                <w:b/>
+              </w:rPr>
+              <w:t>Each topic’s video is “follow along”, i.e. the student is directed to perform the actions done in the video, pausing as necessary</w:t>
             </w:r>
           </w:p>
         </w:tc>
@@ -1396,7 +1572,7 @@
         </w:trPr>
         <w:tc>
           <w:tcPr>
-            <w:tcW w:w="10622" w:type="dxa"/>
+            <w:tcW w:w="10746" w:type="dxa"/>
             <w:tcBorders>
               <w:top w:val="single" w:sz="6" w:space="0" w:color="000000"/>
               <w:left w:val="single" w:sz="8" w:space="0" w:color="000000"/>
@@ -1439,7 +1615,7 @@
         </w:trPr>
         <w:tc>
           <w:tcPr>
-            <w:tcW w:w="10622" w:type="dxa"/>
+            <w:tcW w:w="10746" w:type="dxa"/>
             <w:tcBorders>
               <w:top w:val="single" w:sz="6" w:space="0" w:color="000000"/>
               <w:left w:val="single" w:sz="8" w:space="0" w:color="000000"/>
@@ -1462,6 +1638,35 @@
                 <w:b/>
               </w:rPr>
               <w:t xml:space="preserve"> </w:t>
+            </w:r>
+            <w:r>
+              <w:rPr>
+                <w:b/>
+              </w:rPr>
+              <w:t>Formative Assessment: student will be asked to please submit a few sentences on what they’re favourite part of the lesson was and what should be improved.</w:t>
+            </w:r>
+          </w:p>
+          <w:p>
+            <w:pPr>
+              <w:pStyle w:val="Normal"/>
+              <w:widowControl w:val="false"/>
+              <w:spacing w:before="0" w:after="160"/>
+              <w:rPr>
+                <w:b/>
+                <w:b/>
+              </w:rPr>
+            </w:pPr>
+            <w:r>
+              <w:rPr>
+                <w:b/>
+              </w:rPr>
+              <w:t xml:space="preserve">Summative: </w:t>
+            </w:r>
+            <w:r>
+              <w:rPr>
+                <w:b/>
+              </w:rPr>
+              <w:t>The student will be given tasks to complete on the server at the end of each video, these will be checked for completion and each assigned a PASS/FAIL mark for succesful completion. All of the skills taught in this video will also be necessary to complete the course projects.</w:t>
             </w:r>
           </w:p>
         </w:tc>
@@ -1472,7 +1677,7 @@
         </w:trPr>
         <w:tc>
           <w:tcPr>
-            <w:tcW w:w="10622" w:type="dxa"/>
+            <w:tcW w:w="10746" w:type="dxa"/>
             <w:tcBorders>
               <w:top w:val="single" w:sz="6" w:space="0" w:color="000000"/>
               <w:left w:val="single" w:sz="8" w:space="0" w:color="000000"/>
@@ -1516,7 +1721,7 @@
         </w:trPr>
         <w:tc>
           <w:tcPr>
-            <w:tcW w:w="10622" w:type="dxa"/>
+            <w:tcW w:w="10746" w:type="dxa"/>
             <w:tcBorders>
               <w:top w:val="single" w:sz="6" w:space="0" w:color="000000"/>
               <w:left w:val="single" w:sz="8" w:space="0" w:color="000000"/>
@@ -1539,6 +1744,539 @@
               <w:rPr>
                 <w:b/>
               </w:rPr>
+              <w:t>A review of the key skills you should know by the end of this lesson:</w:t>
+            </w:r>
+          </w:p>
+          <w:p>
+            <w:pPr>
+              <w:pStyle w:val="Normal"/>
+              <w:widowControl w:val="false"/>
+              <w:spacing w:before="0" w:after="160"/>
+              <w:rPr>
+                <w:b/>
+                <w:b/>
+              </w:rPr>
+            </w:pPr>
+            <w:r>
+              <w:rPr>
+                <w:b/>
+              </w:rPr>
+              <w:t xml:space="preserve">  </w:t>
+            </w:r>
+            <w:r>
+              <w:rPr>
+                <w:b/>
+              </w:rPr>
+              <w:t>- Access a remote server through the terminal through</w:t>
+            </w:r>
+          </w:p>
+          <w:p>
+            <w:pPr>
+              <w:pStyle w:val="Normal"/>
+              <w:widowControl w:val="false"/>
+              <w:spacing w:before="0" w:after="160"/>
+              <w:rPr>
+                <w:b/>
+                <w:b/>
+              </w:rPr>
+            </w:pPr>
+            <w:r>
+              <w:rPr>
+                <w:b/>
+              </w:rPr>
+              <w:t xml:space="preserve">           </w:t>
+            </w:r>
+            <w:r>
+              <w:rPr>
+                <w:b/>
+              </w:rPr>
+              <w:t xml:space="preserve">ssh </w:t>
+            </w:r>
+            <w:hyperlink r:id="rId3">
+              <w:r>
+                <w:rPr>
+                  <w:rStyle w:val="InternetLink"/>
+                  <w:b/>
+                </w:rPr>
+                <w:t>username@host.com</w:t>
+              </w:r>
+            </w:hyperlink>
+          </w:p>
+          <w:p>
+            <w:pPr>
+              <w:pStyle w:val="Normal"/>
+              <w:widowControl w:val="false"/>
+              <w:spacing w:before="0" w:after="160"/>
+              <w:rPr>
+                <w:b/>
+                <w:b/>
+              </w:rPr>
+            </w:pPr>
+            <w:r>
+              <w:rPr>
+                <w:b/>
+              </w:rPr>
+            </w:r>
+          </w:p>
+          <w:p>
+            <w:pPr>
+              <w:pStyle w:val="Normal"/>
+              <w:widowControl w:val="false"/>
+              <w:spacing w:before="0" w:after="160"/>
+              <w:rPr>
+                <w:b/>
+                <w:b/>
+              </w:rPr>
+            </w:pPr>
+            <w:r>
+              <w:rPr>
+                <w:b/>
+              </w:rPr>
+              <w:t>- Navigate/manipulate a Un*x filesystem with the following commands</w:t>
+            </w:r>
+          </w:p>
+          <w:p>
+            <w:pPr>
+              <w:pStyle w:val="Normal"/>
+              <w:widowControl w:val="false"/>
+              <w:spacing w:before="0" w:after="160"/>
+              <w:rPr>
+                <w:b/>
+                <w:b/>
+              </w:rPr>
+            </w:pPr>
+            <w:r>
+              <w:rPr>
+                <w:b/>
+              </w:rPr>
+              <w:t xml:space="preserve">       </w:t>
+            </w:r>
+            <w:r>
+              <w:rPr>
+                <w:b/>
+              </w:rPr>
+              <w:t>cd: change directories</w:t>
+            </w:r>
+          </w:p>
+          <w:p>
+            <w:pPr>
+              <w:pStyle w:val="Normal"/>
+              <w:widowControl w:val="false"/>
+              <w:spacing w:before="0" w:after="160"/>
+              <w:rPr>
+                <w:b/>
+                <w:b/>
+              </w:rPr>
+            </w:pPr>
+            <w:r>
+              <w:rPr>
+                <w:b/>
+              </w:rPr>
+              <w:t xml:space="preserve">       </w:t>
+            </w:r>
+            <w:r>
+              <w:rPr>
+                <w:b/>
+              </w:rPr>
+              <w:t>ls: list contents of a directory</w:t>
+            </w:r>
+          </w:p>
+          <w:p>
+            <w:pPr>
+              <w:pStyle w:val="Normal"/>
+              <w:widowControl w:val="false"/>
+              <w:spacing w:before="0" w:after="160"/>
+              <w:rPr>
+                <w:b/>
+                <w:b/>
+              </w:rPr>
+            </w:pPr>
+            <w:r>
+              <w:rPr>
+                <w:b/>
+              </w:rPr>
+              <w:t xml:space="preserve">       </w:t>
+            </w:r>
+            <w:r>
+              <w:rPr>
+                <w:b/>
+              </w:rPr>
+              <w:t xml:space="preserve">mkdir: </w:t>
+            </w:r>
+            <w:r>
+              <w:rPr>
+                <w:b/>
+              </w:rPr>
+              <w:t>create</w:t>
+            </w:r>
+            <w:r>
+              <w:rPr>
+                <w:b/>
+              </w:rPr>
+              <w:t xml:space="preserve"> a new directory</w:t>
+            </w:r>
+          </w:p>
+          <w:p>
+            <w:pPr>
+              <w:pStyle w:val="Normal"/>
+              <w:widowControl w:val="false"/>
+              <w:spacing w:before="0" w:after="160"/>
+              <w:rPr>
+                <w:b/>
+                <w:b/>
+              </w:rPr>
+            </w:pPr>
+            <w:r>
+              <w:rPr>
+                <w:b/>
+              </w:rPr>
+              <w:t xml:space="preserve">       </w:t>
+            </w:r>
+            <w:r>
+              <w:rPr>
+                <w:b/>
+              </w:rPr>
+              <w:t>touch: create a file</w:t>
+            </w:r>
+          </w:p>
+          <w:p>
+            <w:pPr>
+              <w:pStyle w:val="Normal"/>
+              <w:widowControl w:val="false"/>
+              <w:spacing w:before="0" w:after="160"/>
+              <w:rPr>
+                <w:b/>
+                <w:b/>
+              </w:rPr>
+            </w:pPr>
+            <w:r>
+              <w:rPr>
+                <w:b/>
+              </w:rPr>
+              <w:t xml:space="preserve">       </w:t>
+            </w:r>
+            <w:r>
+              <w:rPr>
+                <w:b/>
+              </w:rPr>
+              <w:t xml:space="preserve">cp: copy files </w:t>
+            </w:r>
+          </w:p>
+          <w:p>
+            <w:pPr>
+              <w:pStyle w:val="Normal"/>
+              <w:widowControl w:val="false"/>
+              <w:spacing w:before="0" w:after="160"/>
+              <w:rPr>
+                <w:b/>
+                <w:b/>
+              </w:rPr>
+            </w:pPr>
+            <w:r>
+              <w:rPr>
+                <w:b/>
+              </w:rPr>
+              <w:t xml:space="preserve">       </w:t>
+            </w:r>
+            <w:r>
+              <w:rPr>
+                <w:b/>
+              </w:rPr>
+              <w:t>cp -r: copy directories</w:t>
+            </w:r>
+          </w:p>
+          <w:p>
+            <w:pPr>
+              <w:pStyle w:val="Normal"/>
+              <w:widowControl w:val="false"/>
+              <w:spacing w:before="0" w:after="160"/>
+              <w:rPr>
+                <w:b/>
+                <w:b/>
+              </w:rPr>
+            </w:pPr>
+            <w:r>
+              <w:rPr>
+                <w:b/>
+              </w:rPr>
+              <w:t xml:space="preserve">       </w:t>
+            </w:r>
+            <w:r>
+              <w:rPr>
+                <w:b/>
+              </w:rPr>
+              <w:t>mv: move files or directories</w:t>
+            </w:r>
+          </w:p>
+          <w:p>
+            <w:pPr>
+              <w:pStyle w:val="Normal"/>
+              <w:widowControl w:val="false"/>
+              <w:spacing w:before="0" w:after="160"/>
+              <w:rPr>
+                <w:b/>
+                <w:b/>
+              </w:rPr>
+            </w:pPr>
+            <w:r>
+              <w:rPr>
+                <w:b/>
+              </w:rPr>
+              <w:t xml:space="preserve">       </w:t>
+            </w:r>
+            <w:r>
+              <w:rPr>
+                <w:b/>
+              </w:rPr>
+              <w:t>rm: delete file (premanently)</w:t>
+            </w:r>
+          </w:p>
+          <w:p>
+            <w:pPr>
+              <w:pStyle w:val="Normal"/>
+              <w:widowControl w:val="false"/>
+              <w:spacing w:before="0" w:after="160"/>
+              <w:rPr>
+                <w:b/>
+                <w:b/>
+              </w:rPr>
+            </w:pPr>
+            <w:r>
+              <w:rPr>
+                <w:b/>
+              </w:rPr>
+              <w:t xml:space="preserve">       </w:t>
+            </w:r>
+            <w:r>
+              <w:rPr>
+                <w:b/>
+              </w:rPr>
+              <w:t>rm -</w:t>
+            </w:r>
+            <w:r>
+              <w:rPr>
+                <w:b/>
+              </w:rPr>
+              <w:t>r</w:t>
+            </w:r>
+            <w:r>
+              <w:rPr>
+                <w:b/>
+              </w:rPr>
+              <w:t xml:space="preserve">: delete </w:t>
+            </w:r>
+            <w:r>
+              <w:rPr>
+                <w:b/>
+              </w:rPr>
+              <w:t>directory</w:t>
+            </w:r>
+            <w:r>
+              <w:rPr>
+                <w:b/>
+              </w:rPr>
+              <w:t xml:space="preserve"> (premanently)</w:t>
+            </w:r>
+          </w:p>
+          <w:p>
+            <w:pPr>
+              <w:pStyle w:val="Normal"/>
+              <w:widowControl w:val="false"/>
+              <w:spacing w:before="0" w:after="160"/>
+              <w:rPr>
+                <w:b/>
+                <w:b/>
+              </w:rPr>
+            </w:pPr>
+            <w:r>
+              <w:rPr>
+                <w:b/>
+              </w:rPr>
+              <w:t xml:space="preserve">- </w:t>
+            </w:r>
+            <w:r>
+              <w:rPr>
+                <w:b/>
+              </w:rPr>
+              <w:t>Edit a file from the command line</w:t>
+            </w:r>
+          </w:p>
+          <w:p>
+            <w:pPr>
+              <w:pStyle w:val="Normal"/>
+              <w:widowControl w:val="false"/>
+              <w:spacing w:before="0" w:after="160"/>
+              <w:rPr>
+                <w:b/>
+                <w:b/>
+              </w:rPr>
+            </w:pPr>
+            <w:r>
+              <w:rPr>
+                <w:b/>
+              </w:rPr>
+              <w:t xml:space="preserve">         </w:t>
+            </w:r>
+            <w:r>
+              <w:rPr>
+                <w:b/>
+              </w:rPr>
+              <w:t>for example using nano to create/edit a file named file.txt, just enter:</w:t>
+            </w:r>
+          </w:p>
+          <w:p>
+            <w:pPr>
+              <w:pStyle w:val="Normal"/>
+              <w:widowControl w:val="false"/>
+              <w:spacing w:before="0" w:after="160"/>
+              <w:rPr>
+                <w:b/>
+                <w:b/>
+              </w:rPr>
+            </w:pPr>
+            <w:r>
+              <w:rPr>
+                <w:b/>
+              </w:rPr>
+              <w:t xml:space="preserve">              </w:t>
+            </w:r>
+            <w:r>
+              <w:rPr>
+                <w:b/>
+              </w:rPr>
+              <w:t>nano file.txt</w:t>
+            </w:r>
+          </w:p>
+          <w:p>
+            <w:pPr>
+              <w:pStyle w:val="Normal"/>
+              <w:widowControl w:val="false"/>
+              <w:spacing w:before="0" w:after="160"/>
+              <w:rPr>
+                <w:b/>
+                <w:b/>
+              </w:rPr>
+            </w:pPr>
+            <w:r>
+              <w:rPr>
+                <w:b/>
+              </w:rPr>
+              <w:t xml:space="preserve">         </w:t>
+            </w:r>
+            <w:r>
+              <w:rPr>
+                <w:b/>
+              </w:rPr>
+              <w:t>save using CTRL-O and exit using CTRL-X</w:t>
+            </w:r>
+          </w:p>
+          <w:p>
+            <w:pPr>
+              <w:pStyle w:val="Normal"/>
+              <w:widowControl w:val="false"/>
+              <w:spacing w:before="0" w:after="160"/>
+              <w:rPr>
+                <w:b/>
+                <w:b/>
+              </w:rPr>
+            </w:pPr>
+            <w:r>
+              <w:rPr>
+                <w:b/>
+              </w:rPr>
+              <w:t>- Make a bash file, for example a file named test.sh with the following content</w:t>
+            </w:r>
+          </w:p>
+          <w:p>
+            <w:pPr>
+              <w:pStyle w:val="Normal"/>
+              <w:widowControl w:val="false"/>
+              <w:spacing w:before="0" w:after="160"/>
+              <w:rPr>
+                <w:b/>
+                <w:b/>
+              </w:rPr>
+            </w:pPr>
+            <w:r>
+              <w:rPr>
+                <w:b/>
+              </w:rPr>
+              <w:t xml:space="preserve">        </w:t>
+            </w:r>
+            <w:r>
+              <w:rPr>
+                <w:b/>
+              </w:rPr>
+              <w:t>#!/usr/bin</w:t>
+            </w:r>
+          </w:p>
+          <w:p>
+            <w:pPr>
+              <w:pStyle w:val="Normal"/>
+              <w:widowControl w:val="false"/>
+              <w:spacing w:before="0" w:after="160"/>
+              <w:rPr>
+                <w:b/>
+                <w:b/>
+              </w:rPr>
+            </w:pPr>
+            <w:r>
+              <w:rPr>
+                <w:b/>
+              </w:rPr>
+              <w:t xml:space="preserve">         </w:t>
+            </w:r>
+            <w:r>
+              <w:rPr>
+                <w:b/>
+              </w:rPr>
+              <w:t>echo “Hello World”</w:t>
+            </w:r>
+          </w:p>
+          <w:p>
+            <w:pPr>
+              <w:pStyle w:val="Normal"/>
+              <w:widowControl w:val="false"/>
+              <w:spacing w:before="0" w:after="160"/>
+              <w:rPr>
+                <w:b/>
+                <w:b/>
+              </w:rPr>
+            </w:pPr>
+            <w:r>
+              <w:rPr>
+                <w:b/>
+              </w:rPr>
+              <w:t xml:space="preserve">    </w:t>
+            </w:r>
+            <w:r>
+              <w:rPr>
+                <w:b/>
+              </w:rPr>
+              <w:t>and execute it, with the command</w:t>
+            </w:r>
+          </w:p>
+          <w:p>
+            <w:pPr>
+              <w:pStyle w:val="Normal"/>
+              <w:widowControl w:val="false"/>
+              <w:spacing w:before="0" w:after="160"/>
+              <w:rPr>
+                <w:b/>
+                <w:b/>
+              </w:rPr>
+            </w:pPr>
+            <w:r>
+              <w:rPr>
+                <w:b/>
+              </w:rPr>
+              <w:t xml:space="preserve">         </w:t>
+            </w:r>
+            <w:r>
+              <w:rPr>
+                <w:b/>
+              </w:rPr>
+              <w:t>sh test.sh</w:t>
             </w:r>
           </w:p>
         </w:tc>
@@ -1549,7 +2287,7 @@
         </w:trPr>
         <w:tc>
           <w:tcPr>
-            <w:tcW w:w="10622" w:type="dxa"/>
+            <w:tcW w:w="10746" w:type="dxa"/>
             <w:tcBorders>
               <w:top w:val="single" w:sz="6" w:space="0" w:color="000000"/>
               <w:left w:val="single" w:sz="8" w:space="0" w:color="000000"/>
@@ -1585,7 +2323,7 @@
         </w:trPr>
         <w:tc>
           <w:tcPr>
-            <w:tcW w:w="10622" w:type="dxa"/>
+            <w:tcW w:w="10746" w:type="dxa"/>
             <w:tcBorders>
               <w:top w:val="single" w:sz="6" w:space="0" w:color="000000"/>
               <w:left w:val="single" w:sz="8" w:space="0" w:color="000000"/>
@@ -1618,7 +2356,7 @@
         </w:trPr>
         <w:tc>
           <w:tcPr>
-            <w:tcW w:w="10622" w:type="dxa"/>
+            <w:tcW w:w="10746" w:type="dxa"/>
             <w:tcBorders>
               <w:top w:val="single" w:sz="6" w:space="0" w:color="000000"/>
               <w:left w:val="single" w:sz="8" w:space="0" w:color="000000"/>
@@ -1653,7 +2391,7 @@
         </w:trPr>
         <w:tc>
           <w:tcPr>
-            <w:tcW w:w="10622" w:type="dxa"/>
+            <w:tcW w:w="10746" w:type="dxa"/>
             <w:tcBorders>
               <w:top w:val="single" w:sz="6" w:space="0" w:color="000000"/>
               <w:left w:val="single" w:sz="8" w:space="0" w:color="000000"/>
@@ -1772,8 +2510,8 @@
       </w:r>
     </w:p>
     <w:sectPr>
-      <w:footerReference w:type="default" r:id="rId2"/>
-      <w:footerReference w:type="first" r:id="rId3"/>
+      <w:footerReference w:type="default" r:id="rId4"/>
+      <w:footerReference w:type="first" r:id="rId5"/>
       <w:type w:val="nextPage"/>
       <w:pgSz w:w="12240" w:h="15840"/>
       <w:pgMar w:left="720" w:right="720" w:header="0" w:top="720" w:footer="567" w:bottom="720" w:gutter="0"/>
@@ -1797,7 +2535,7 @@
         <w:docPartGallery w:val="Page Numbers (Top of Page)"/>
         <w:docPartUnique w:val="true"/>
       </w:docPartObj>
-      <w:id w:val="1793717812"/>
+      <w:id w:val="1865350619"/>
     </w:sdtPr>
     <w:sdtContent>
       <w:p>
@@ -1840,7 +2578,7 @@
             <w:szCs w:val="24"/>
             <w:bCs/>
           </w:rPr>
-          <w:t>4</w:t>
+          <w:t>5</w:t>
         </w:r>
         <w:r>
           <w:rPr>
@@ -1884,7 +2622,7 @@
             <w:szCs w:val="24"/>
             <w:bCs/>
           </w:rPr>
-          <w:t>4</w:t>
+          <w:t>5</w:t>
         </w:r>
         <w:r>
           <w:rPr>
@@ -1919,7 +2657,7 @@
         <w:docPartGallery w:val="Page Numbers (Top of Page)"/>
         <w:docPartUnique w:val="true"/>
       </w:docPartObj>
-      <w:id w:val="963766390"/>
+      <w:id w:val="1144860965"/>
     </w:sdtPr>
     <w:sdtContent>
       <w:p>
@@ -2006,7 +2744,7 @@
             <w:szCs w:val="24"/>
             <w:bCs/>
           </w:rPr>
-          <w:t>4</w:t>
+          <w:t>5</w:t>
         </w:r>
         <w:r>
           <w:rPr>
@@ -2672,12 +3410,13 @@
     <w:rsid w:val="00a93992"/>
     <w:pPr>
       <w:widowControl/>
+      <w:suppressAutoHyphens w:val="true"/>
       <w:bidi w:val="0"/>
       <w:spacing w:lineRule="auto" w:line="259" w:before="0" w:after="160"/>
       <w:jc w:val="left"/>
     </w:pPr>
     <w:rPr>
-      <w:rFonts w:ascii="Arial" w:hAnsi="Arial" w:eastAsia="HGS明朝E" w:eastAsiaTheme="minorEastAsia" w:cs=""/>
+      <w:rFonts w:ascii="Arial" w:hAnsi="Arial" w:eastAsia="HGS明朝E" w:cs="" w:eastAsiaTheme="minorEastAsia"/>
       <w:color w:val="auto"/>
       <w:kern w:val="0"/>
       <w:sz w:val="24"/>
@@ -3492,6 +4231,7 @@
     <w:rsid w:val="00a93992"/>
     <w:pPr>
       <w:widowControl/>
+      <w:suppressAutoHyphens w:val="true"/>
       <w:bidi w:val="0"/>
       <w:spacing w:lineRule="auto" w:line="240" w:before="0" w:after="0"/>
       <w:jc w:val="left"/>

</xml_diff>